<commit_message>
Update project files and fixes
</commit_message>
<xml_diff>
--- a/server/templates/resume_template.docx
+++ b/server/templates/resume_template.docx
@@ -4,6 +4,7 @@
   <w:body>
     <w:p>
       <w:pPr>
+        <w:jc w:val="left"/>
         <w:rPr>
           <w:rFonts w:ascii="Times New Roman" w:hAnsi="Times New Roman" w:cs="Times New Roman"/>
           <w:b/>
@@ -25,6 +26,7 @@
     </w:p>
     <w:p>
       <w:pPr>
+        <w:jc w:val="left"/>
         <w:rPr>
           <w:rFonts w:ascii="Times New Roman" w:hAnsi="Times New Roman" w:cs="Times New Roman"/>
           <w:sz w:val="24"/>
@@ -34,6 +36,7 @@
     </w:p>
     <w:p>
       <w:pPr>
+        <w:jc w:val="left"/>
         <w:rPr>
           <w:rFonts w:ascii="Times New Roman" w:hAnsi="Times New Roman" w:cs="Times New Roman"/>
           <w:b/>
@@ -55,6 +58,7 @@
     </w:p>
     <w:p>
       <w:pPr>
+        <w:jc w:val="left"/>
         <w:rPr>
           <w:rFonts w:ascii="Times New Roman" w:hAnsi="Times New Roman" w:cs="Times New Roman"/>
           <w:sz w:val="24"/>
@@ -64,6 +68,7 @@
     </w:p>
     <w:p>
       <w:pPr>
+        <w:jc w:val="left"/>
         <w:rPr>
           <w:rFonts w:ascii="Times New Roman" w:hAnsi="Times New Roman" w:cs="Times New Roman"/>
           <w:sz w:val="24"/>
@@ -73,27 +78,7 @@
     </w:p>
     <w:p>
       <w:pPr>
-        <w:rPr>
-          <w:rFonts w:ascii="Times New Roman" w:hAnsi="Times New Roman" w:cs="Times New Roman"/>
-          <w:b/>
-          <w:bCs/>
-          <w:sz w:val="32"/>
-          <w:szCs w:val="32"/>
-        </w:rPr>
-      </w:pPr>
-      <w:r>
-        <w:rPr>
-          <w:rFonts w:ascii="Times New Roman" w:hAnsi="Times New Roman" w:cs="Times New Roman"/>
-          <w:b/>
-          <w:bCs/>
-          <w:sz w:val="32"/>
-          <w:szCs w:val="32"/>
-        </w:rPr>
-        <w:t>PROFESSIONAL SUMMARY</w:t>
-      </w:r>
-    </w:p>
-    <w:p>
-      <w:pPr>
+        <w:jc w:val="left"/>
         <w:rPr>
           <w:rFonts w:ascii="Times New Roman" w:hAnsi="Times New Roman" w:cs="Times New Roman"/>
           <w:sz w:val="24"/>
@@ -111,6 +96,7 @@
     </w:p>
     <w:p>
       <w:pPr>
+        <w:jc w:val="left"/>
         <w:rPr>
           <w:rFonts w:ascii="Times New Roman" w:hAnsi="Times New Roman" w:cs="Times New Roman"/>
           <w:sz w:val="24"/>
@@ -120,36 +106,7 @@
     </w:p>
     <w:p>
       <w:pPr>
-        <w:rPr>
-          <w:rFonts w:ascii="Times New Roman" w:hAnsi="Times New Roman" w:cs="Times New Roman"/>
-          <w:sz w:val="24"/>
-          <w:szCs w:val="24"/>
-        </w:rPr>
-      </w:pPr>
-    </w:p>
-    <w:p>
-      <w:pPr>
-        <w:rPr>
-          <w:rFonts w:ascii="Times New Roman" w:hAnsi="Times New Roman" w:cs="Times New Roman"/>
-          <w:b/>
-          <w:bCs/>
-          <w:sz w:val="32"/>
-          <w:szCs w:val="32"/>
-        </w:rPr>
-      </w:pPr>
-      <w:r>
-        <w:rPr>
-          <w:rFonts w:ascii="Times New Roman" w:hAnsi="Times New Roman" w:cs="Times New Roman"/>
-          <w:b/>
-          <w:bCs/>
-          <w:sz w:val="32"/>
-          <w:szCs w:val="32"/>
-        </w:rPr>
-        <w:t>SKILLS</w:t>
-      </w:r>
-    </w:p>
-    <w:p>
-      <w:pPr>
+        <w:jc w:val="left"/>
         <w:rPr>
           <w:rFonts w:ascii="Times New Roman" w:hAnsi="Times New Roman" w:cs="Times New Roman"/>
           <w:sz w:val="24"/>
@@ -167,6 +124,7 @@
     </w:p>
     <w:p>
       <w:pPr>
+        <w:jc w:val="left"/>
         <w:rPr>
           <w:rFonts w:ascii="Times New Roman" w:hAnsi="Times New Roman" w:cs="Times New Roman"/>
           <w:sz w:val="24"/>
@@ -176,36 +134,7 @@
     </w:p>
     <w:p>
       <w:pPr>
-        <w:rPr>
-          <w:rFonts w:ascii="Times New Roman" w:hAnsi="Times New Roman" w:cs="Times New Roman"/>
-          <w:sz w:val="24"/>
-          <w:szCs w:val="24"/>
-        </w:rPr>
-      </w:pPr>
-    </w:p>
-    <w:p>
-      <w:pPr>
-        <w:rPr>
-          <w:rFonts w:ascii="Times New Roman" w:hAnsi="Times New Roman" w:cs="Times New Roman"/>
-          <w:b/>
-          <w:bCs/>
-          <w:sz w:val="32"/>
-          <w:szCs w:val="32"/>
-        </w:rPr>
-      </w:pPr>
-      <w:r>
-        <w:rPr>
-          <w:rFonts w:ascii="Times New Roman" w:hAnsi="Times New Roman" w:cs="Times New Roman"/>
-          <w:b/>
-          <w:bCs/>
-          <w:sz w:val="32"/>
-          <w:szCs w:val="32"/>
-        </w:rPr>
-        <w:t>EXPERIENCE</w:t>
-      </w:r>
-    </w:p>
-    <w:p>
-      <w:pPr>
+        <w:jc w:val="left"/>
         <w:rPr>
           <w:rFonts w:ascii="Times New Roman" w:hAnsi="Times New Roman" w:cs="Times New Roman"/>
           <w:sz w:val="24"/>
@@ -223,6 +152,7 @@
     </w:p>
     <w:p>
       <w:pPr>
+        <w:jc w:val="left"/>
         <w:rPr>
           <w:rFonts w:ascii="Times New Roman" w:hAnsi="Times New Roman" w:cs="Times New Roman"/>
           <w:sz w:val="24"/>
@@ -232,36 +162,7 @@
     </w:p>
     <w:p>
       <w:pPr>
-        <w:rPr>
-          <w:rFonts w:ascii="Times New Roman" w:hAnsi="Times New Roman" w:cs="Times New Roman"/>
-          <w:sz w:val="24"/>
-          <w:szCs w:val="24"/>
-        </w:rPr>
-      </w:pPr>
-    </w:p>
-    <w:p>
-      <w:pPr>
-        <w:rPr>
-          <w:rFonts w:ascii="Times New Roman" w:hAnsi="Times New Roman" w:cs="Times New Roman"/>
-          <w:b/>
-          <w:bCs/>
-          <w:sz w:val="32"/>
-          <w:szCs w:val="32"/>
-        </w:rPr>
-      </w:pPr>
-      <w:r>
-        <w:rPr>
-          <w:rFonts w:ascii="Times New Roman" w:hAnsi="Times New Roman" w:cs="Times New Roman"/>
-          <w:b/>
-          <w:bCs/>
-          <w:sz w:val="32"/>
-          <w:szCs w:val="32"/>
-        </w:rPr>
-        <w:t>EDUCATION</w:t>
-      </w:r>
-    </w:p>
-    <w:p>
-      <w:pPr>
+        <w:jc w:val="left"/>
         <w:rPr>
           <w:rFonts w:ascii="Times New Roman" w:hAnsi="Times New Roman" w:cs="Times New Roman"/>
           <w:sz w:val="24"/>
@@ -279,6 +180,7 @@
     </w:p>
     <w:p>
       <w:pPr>
+        <w:jc w:val="left"/>
         <w:rPr>
           <w:rFonts w:ascii="Times New Roman" w:hAnsi="Times New Roman" w:cs="Times New Roman"/>
           <w:sz w:val="24"/>
@@ -288,36 +190,7 @@
     </w:p>
     <w:p>
       <w:pPr>
-        <w:rPr>
-          <w:rFonts w:ascii="Times New Roman" w:hAnsi="Times New Roman" w:cs="Times New Roman"/>
-          <w:sz w:val="24"/>
-          <w:szCs w:val="24"/>
-        </w:rPr>
-      </w:pPr>
-    </w:p>
-    <w:p>
-      <w:pPr>
-        <w:rPr>
-          <w:rFonts w:ascii="Times New Roman" w:hAnsi="Times New Roman" w:cs="Times New Roman"/>
-          <w:b/>
-          <w:bCs/>
-          <w:sz w:val="32"/>
-          <w:szCs w:val="32"/>
-        </w:rPr>
-      </w:pPr>
-      <w:r>
-        <w:rPr>
-          <w:rFonts w:ascii="Times New Roman" w:hAnsi="Times New Roman" w:cs="Times New Roman"/>
-          <w:b/>
-          <w:bCs/>
-          <w:sz w:val="32"/>
-          <w:szCs w:val="32"/>
-        </w:rPr>
-        <w:t>CERTIFICATIONS</w:t>
-      </w:r>
-    </w:p>
-    <w:p>
-      <w:pPr>
+        <w:jc w:val="left"/>
         <w:rPr>
           <w:rFonts w:ascii="Times New Roman" w:hAnsi="Times New Roman" w:cs="Times New Roman"/>
           <w:sz w:val="24"/>
@@ -1156,6 +1029,7 @@
   <w:style w:type="character" w:default="1" w:styleId="DefaultParagraphFont">
     <w:name w:val="Default Paragraph Font"/>
     <w:uiPriority w:val="1"/>
+    <w:semiHidden/>
     <w:unhideWhenUsed/>
   </w:style>
   <w:style w:type="table" w:default="1" w:styleId="TableNormal">

</xml_diff>

<commit_message>
Fix docx template tag formatting
</commit_message>
<xml_diff>
--- a/server/templates/resume_template.docx
+++ b/server/templates/resume_template.docx
@@ -7,8 +7,6 @@
         <w:jc w:val="left"/>
         <w:rPr>
           <w:rFonts w:ascii="Times New Roman" w:hAnsi="Times New Roman" w:cs="Times New Roman"/>
-          <w:b/>
-          <w:bCs/>
           <w:sz w:val="24"/>
           <w:szCs w:val="24"/>
         </w:rPr>
@@ -16,8 +14,6 @@
       <w:r>
         <w:rPr>
           <w:rFonts w:ascii="Times New Roman" w:hAnsi="Times New Roman" w:cs="Times New Roman"/>
-          <w:b/>
-          <w:bCs/>
           <w:sz w:val="24"/>
           <w:szCs w:val="24"/>
         </w:rPr>
@@ -39,32 +35,18 @@
         <w:jc w:val="left"/>
         <w:rPr>
           <w:rFonts w:ascii="Times New Roman" w:hAnsi="Times New Roman" w:cs="Times New Roman"/>
-          <w:b/>
-          <w:bCs/>
-          <w:sz w:val="20"/>
-          <w:szCs w:val="20"/>
+          <w:sz w:val="24"/>
+          <w:szCs w:val="24"/>
         </w:rPr>
       </w:pPr>
       <w:r>
         <w:rPr>
           <w:rFonts w:ascii="Times New Roman" w:hAnsi="Times New Roman" w:cs="Times New Roman"/>
-          <w:b/>
-          <w:bCs/>
-          <w:sz w:val="20"/>
-          <w:szCs w:val="20"/>
+          <w:sz w:val="24"/>
+          <w:szCs w:val="24"/>
         </w:rPr>
         <w:t>{{EMAIL}} | {{PHONE}} | {{LOCATION}}</w:t>
       </w:r>
-    </w:p>
-    <w:p>
-      <w:pPr>
-        <w:jc w:val="left"/>
-        <w:rPr>
-          <w:rFonts w:ascii="Times New Roman" w:hAnsi="Times New Roman" w:cs="Times New Roman"/>
-          <w:sz w:val="24"/>
-          <w:szCs w:val="24"/>
-        </w:rPr>
-      </w:pPr>
     </w:p>
     <w:p>
       <w:pPr>

</xml_diff>